<commit_message>
Revert "Revert "change 4""
This reverts commit 4a63e40b3b1cd3d1ab7d70641bcfc93baa4f2708.
</commit_message>
<xml_diff>
--- a/f1.docx
+++ b/f1.docx
@@ -21,6 +21,19 @@
           <w:lang w:val="en-US"/>
         </w:rPr>
         <w:t xml:space="preserve"> coming first</w:t>
+      </w:r>
+    </w:p>
+    <w:p>
+      <w:pPr>
+        <w:rPr>
+          <w:lang w:val="en-US"/>
+        </w:rPr>
+      </w:pPr>
+      <w:r>
+        <w:rPr>
+          <w:lang w:val="en-US"/>
+        </w:rPr>
+        <w:t>Vishal is topping</w:t>
       </w:r>
       <w:bookmarkStart w:id="0" w:name="_GoBack"/>
       <w:bookmarkEnd w:id="0"/>

</xml_diff>